<commit_message>
Finshed working on Game Idea Proposal. Awaiting review. [WIP]
</commit_message>
<xml_diff>
--- a/Documentation/Game Idea Proposal.docx
+++ b/Documentation/Game Idea Proposal.docx
@@ -58,7 +58,15 @@
         <w:t>This document will discuss the basic structure and mechanics of the game in q</w:t>
       </w:r>
       <w:r>
-        <w:t xml:space="preserve">uestion. As such, it is divided </w:t>
+        <w:t xml:space="preserve">uestion. As such, it </w:t>
+      </w:r>
+      <w:proofErr w:type="gramStart"/>
+      <w:r>
+        <w:t>is divided</w:t>
+      </w:r>
+      <w:proofErr w:type="gramEnd"/>
+      <w:r>
+        <w:t xml:space="preserve"> </w:t>
       </w:r>
       <w:r>
         <w:t xml:space="preserve">into </w:t>
@@ -70,7 +78,37 @@
         <w:t>sect</w:t>
       </w:r>
       <w:r>
-        <w:t>ions: Crawler and Master gameplays, Combat system and technical details.</w:t>
+        <w:t>ions:</w:t>
+      </w:r>
+      <w:r>
+        <w:t xml:space="preserve"> Dungeon Setup,</w:t>
+      </w:r>
+      <w:r>
+        <w:t xml:space="preserve"> Crawler and Master </w:t>
+      </w:r>
+      <w:r>
+        <w:t>G</w:t>
+      </w:r>
+      <w:r>
+        <w:t xml:space="preserve">ameplay, </w:t>
+      </w:r>
+      <w:r>
+        <w:t xml:space="preserve">Overall Mechanics </w:t>
+      </w:r>
+      <w:r>
+        <w:t xml:space="preserve">and </w:t>
+      </w:r>
+      <w:r>
+        <w:t>T</w:t>
+      </w:r>
+      <w:r>
+        <w:t xml:space="preserve">echnical </w:t>
+      </w:r>
+      <w:r>
+        <w:t>D</w:t>
+      </w:r>
+      <w:r>
+        <w:t>etails.</w:t>
       </w:r>
     </w:p>
     <w:p>
@@ -80,19 +118,37 @@
       <w:r>
         <w:t>Dungeon Setup</w:t>
       </w:r>
-    </w:p>
-    <w:p>
-      <w:r>
-        <w:t xml:space="preserve">The dungeon will be generated randomly each time. </w:t>
+      <w:bookmarkStart w:id="0" w:name="_GoBack"/>
+      <w:bookmarkEnd w:id="0"/>
+    </w:p>
+    <w:p>
+      <w:r>
+        <w:t xml:space="preserve">The dungeon </w:t>
+      </w:r>
+      <w:proofErr w:type="gramStart"/>
+      <w:r>
+        <w:t>will be generated</w:t>
+      </w:r>
+      <w:proofErr w:type="gramEnd"/>
+      <w:r>
+        <w:t xml:space="preserve"> randomly each time. </w:t>
       </w:r>
       <w:r>
         <w:t>Crawler</w:t>
       </w:r>
       <w:r>
-        <w:t xml:space="preserve"> players wi</w:t>
-      </w:r>
-      <w:r>
-        <w:t xml:space="preserve">ll be placed in different rooms </w:t>
+        <w:t xml:space="preserve"> players </w:t>
+      </w:r>
+      <w:proofErr w:type="gramStart"/>
+      <w:r>
+        <w:t>wi</w:t>
+      </w:r>
+      <w:r>
+        <w:t>ll be placed</w:t>
+      </w:r>
+      <w:proofErr w:type="gramEnd"/>
+      <w:r>
+        <w:t xml:space="preserve"> in different rooms </w:t>
       </w:r>
       <w:r>
         <w:t>separated from each other. The map will have fog of war for them and such, they will only be able to see</w:t>
@@ -121,7 +177,15 @@
     </w:p>
     <w:p>
       <w:r>
-        <w:t>Enemies and traps will be spawned inside the dungeon, invisible to both the master and the</w:t>
+        <w:t xml:space="preserve">Enemies and traps </w:t>
+      </w:r>
+      <w:proofErr w:type="gramStart"/>
+      <w:r>
+        <w:t>will be spawned</w:t>
+      </w:r>
+      <w:proofErr w:type="gramEnd"/>
+      <w:r>
+        <w:t xml:space="preserve"> inside the dungeon, invisible to both the master and the</w:t>
       </w:r>
       <w:r>
         <w:t xml:space="preserve"> </w:t>
@@ -148,7 +212,15 @@
         <w:t xml:space="preserve"> </w:t>
       </w:r>
       <w:r>
-        <w:t>player, they will be granted abilities to see enemy locations for sho</w:t>
+        <w:t xml:space="preserve">player, they </w:t>
+      </w:r>
+      <w:proofErr w:type="gramStart"/>
+      <w:r>
+        <w:t>will be granted</w:t>
+      </w:r>
+      <w:proofErr w:type="gramEnd"/>
+      <w:r>
+        <w:t xml:space="preserve"> abilities to see enemy locations for sho</w:t>
       </w:r>
       <w:r>
         <w:t>rt durations.</w:t>
@@ -167,7 +239,15 @@
     </w:p>
     <w:p>
       <w:r>
-        <w:t>The crawlers will be played on a standard PC using keyboard and mouse</w:t>
+        <w:t xml:space="preserve">The crawlers </w:t>
+      </w:r>
+      <w:proofErr w:type="gramStart"/>
+      <w:r>
+        <w:t>will be played</w:t>
+      </w:r>
+      <w:proofErr w:type="gramEnd"/>
+      <w:r>
+        <w:t xml:space="preserve"> on a standard PC using keyboard and mouse</w:t>
       </w:r>
       <w:r>
         <w:t xml:space="preserve">. </w:t>
@@ -242,7 +322,10 @@
         <w:t xml:space="preserve"> defeating foes, </w:t>
       </w:r>
       <w:r>
-        <w:t>interacting with objects inside the dubgeon</w:t>
+        <w:t xml:space="preserve">interacting with objects inside the </w:t>
+      </w:r>
+      <w:r>
+        <w:t>dungeon</w:t>
       </w:r>
       <w:r>
         <w:t xml:space="preserve">, reaching certain locations, collecting loot </w:t>
@@ -354,7 +437,15 @@
         <w:t>,</w:t>
       </w:r>
       <w:r>
-        <w:t xml:space="preserve"> will be implemented in order to avoid programming</w:t>
+        <w:t xml:space="preserve"> </w:t>
+      </w:r>
+      <w:proofErr w:type="gramStart"/>
+      <w:r>
+        <w:t>will be implemented</w:t>
+      </w:r>
+      <w:proofErr w:type="gramEnd"/>
+      <w:r>
+        <w:t xml:space="preserve"> in order to avoid programming</w:t>
       </w:r>
       <w:r>
         <w:t xml:space="preserve"> </w:t>
@@ -412,19 +503,36 @@
         <w:t>will ideally be</w:t>
       </w:r>
       <w:r>
-        <w:t xml:space="preserve"> a player using an HTC Vive. The dungeon </w:t>
-      </w:r>
+        <w:t xml:space="preserve"> a player using </w:t>
+      </w:r>
+      <w:r>
+        <w:t>virtual reality headset like the Oculus Rift or HTC</w:t>
+      </w:r>
+      <w:r>
+        <w:t xml:space="preserve"> Vive. The dungeon </w:t>
+      </w:r>
+      <w:proofErr w:type="gramStart"/>
       <w:r>
         <w:t>will be</w:t>
       </w:r>
       <w:r>
-        <w:t xml:space="preserve"> mapped to the movement</w:t>
-      </w:r>
-      <w:r>
-        <w:t xml:space="preserve"> </w:t>
-      </w:r>
-      <w:r>
-        <w:t>space of the system, so he can walk around the entire dungeon and focus on areas of interest</w:t>
+        <w:t xml:space="preserve"> mapped</w:t>
+      </w:r>
+      <w:proofErr w:type="gramEnd"/>
+      <w:r>
+        <w:t xml:space="preserve"> to the VR</w:t>
+      </w:r>
+      <w:r>
+        <w:t xml:space="preserve"> </w:t>
+      </w:r>
+      <w:r>
+        <w:t xml:space="preserve">space of the system, so </w:t>
+      </w:r>
+      <w:r>
+        <w:t xml:space="preserve">the master can look at </w:t>
+      </w:r>
+      <w:r>
+        <w:t>the entire dungeon and focus on areas of interest</w:t>
       </w:r>
       <w:r>
         <w:t xml:space="preserve"> </w:t>
@@ -465,13 +573,29 @@
     </w:p>
     <w:p>
       <w:r>
-        <w:t xml:space="preserve">The role of the master player can be summarized in two words: “Support” and “Logistics”. </w:t>
+        <w:t xml:space="preserve">The role of the master player </w:t>
+      </w:r>
+      <w:proofErr w:type="gramStart"/>
+      <w:r>
+        <w:t>can be summarized</w:t>
+      </w:r>
+      <w:proofErr w:type="gramEnd"/>
+      <w:r>
+        <w:t xml:space="preserve"> in two words: “Support” and “Logistics”. </w:t>
       </w:r>
       <w:r>
         <w:t>He is</w:t>
       </w:r>
       <w:r>
-        <w:t xml:space="preserve"> the guide that lead the </w:t>
+        <w:t xml:space="preserve"> the guide that </w:t>
+      </w:r>
+      <w:proofErr w:type="gramStart"/>
+      <w:r>
+        <w:t>lead</w:t>
+      </w:r>
+      <w:proofErr w:type="gramEnd"/>
+      <w:r>
+        <w:t xml:space="preserve"> the </w:t>
       </w:r>
       <w:r>
         <w:t>crawlers</w:t>
@@ -483,7 +607,15 @@
         <w:t>crawlers</w:t>
       </w:r>
       <w:r>
-        <w:t xml:space="preserve"> avoid combat, bringing them together to form teams, aiding them in combat, coordinating their individual movements and so on. As such, the master player can be seen as the strategist of the group. The survival of the </w:t>
+        <w:t xml:space="preserve"> avoid combat, bringing them together to form teams, aiding them in combat, coordinating their individual movements and so on. As such, the master player </w:t>
+      </w:r>
+      <w:proofErr w:type="gramStart"/>
+      <w:r>
+        <w:t>can be seen</w:t>
+      </w:r>
+      <w:proofErr w:type="gramEnd"/>
+      <w:r>
+        <w:t xml:space="preserve"> as the strategist of the group. The survival of the </w:t>
       </w:r>
       <w:r>
         <w:t>crawlers</w:t>
@@ -580,7 +712,15 @@
         <w:t>The master play</w:t>
       </w:r>
       <w:r>
-        <w:t xml:space="preserve">er will also have his own set of abilities that can be used to </w:t>
+        <w:t xml:space="preserve">er will also have his own set of abilities that </w:t>
+      </w:r>
+      <w:proofErr w:type="gramStart"/>
+      <w:r>
+        <w:t>can be used</w:t>
+      </w:r>
+      <w:proofErr w:type="gramEnd"/>
+      <w:r>
+        <w:t xml:space="preserve"> to </w:t>
       </w:r>
       <w:r>
         <w:t>assist</w:t>
@@ -702,7 +842,15 @@
         <w:t xml:space="preserve">the </w:t>
       </w:r>
       <w:r>
-        <w:t>gestures, support item placement and dungeon navigation is directly related to the actual movement of the player</w:t>
+        <w:t xml:space="preserve">gestures, support item placement and dungeon navigation </w:t>
+      </w:r>
+      <w:proofErr w:type="gramStart"/>
+      <w:r>
+        <w:t>is directly related</w:t>
+      </w:r>
+      <w:proofErr w:type="gramEnd"/>
+      <w:r>
+        <w:t xml:space="preserve"> to the actual movement of the player</w:t>
       </w:r>
       <w:r>
         <w:t>,</w:t>
@@ -716,9 +864,393 @@
       <w:r>
         <w:t xml:space="preserve"> a much better feel of being the god-like entity inside the game.</w:t>
       </w:r>
-      <w:bookmarkStart w:id="0" w:name="_GoBack"/>
-      <w:bookmarkEnd w:id="0"/>
-    </w:p>
+    </w:p>
+    <w:p>
+      <w:pPr>
+        <w:pStyle w:val="Heading2"/>
+      </w:pPr>
+      <w:r>
+        <w:t>Overall Mechanics</w:t>
+      </w:r>
+    </w:p>
+    <w:p>
+      <w:r>
+        <w:t>Battles aga</w:t>
+      </w:r>
+      <w:r>
+        <w:t>inst enemies will be essentially similar to</w:t>
+      </w:r>
+      <w:r>
+        <w:t xml:space="preserve"> that of most dungeon crawling games</w:t>
+      </w:r>
+      <w:r>
+        <w:t xml:space="preserve"> </w:t>
+      </w:r>
+      <w:r>
+        <w:t xml:space="preserve">like “Diablo” and “Pillars of Eternity”. </w:t>
+      </w:r>
+      <w:r>
+        <w:t>Crawlers</w:t>
+      </w:r>
+      <w:r>
+        <w:t xml:space="preserve"> will use abilities and basic attacks against enemy units until</w:t>
+      </w:r>
+      <w:r>
+        <w:t xml:space="preserve"> </w:t>
+      </w:r>
+      <w:r>
+        <w:t xml:space="preserve">they are defeated </w:t>
+      </w:r>
+      <w:r>
+        <w:t>or</w:t>
+      </w:r>
+      <w:r>
+        <w:t xml:space="preserve"> vice versa. However, the master player may also aid the </w:t>
+      </w:r>
+      <w:r>
+        <w:t>crawlers</w:t>
+      </w:r>
+      <w:r>
+        <w:t xml:space="preserve"> fight off enemies</w:t>
+      </w:r>
+      <w:r>
+        <w:t xml:space="preserve"> </w:t>
+      </w:r>
+      <w:r>
+        <w:t>using his own abilities. For example, the master player can hurl a fireball into an enemy group before the</w:t>
+      </w:r>
+      <w:r>
+        <w:t xml:space="preserve"> </w:t>
+      </w:r>
+      <w:r>
+        <w:t xml:space="preserve">enemies engage them, effectively weakening them and making the fight easier for the </w:t>
+      </w:r>
+      <w:r>
+        <w:t>crawlers</w:t>
+      </w:r>
+      <w:r>
+        <w:t>.</w:t>
+      </w:r>
+    </w:p>
+    <w:p>
+      <w:r>
+        <w:t xml:space="preserve">Initially, all </w:t>
+      </w:r>
+      <w:r>
+        <w:t>crawler</w:t>
+      </w:r>
+      <w:r>
+        <w:t xml:space="preserve"> players </w:t>
+      </w:r>
+      <w:proofErr w:type="gramStart"/>
+      <w:r>
+        <w:t>will be dispersed</w:t>
+      </w:r>
+      <w:proofErr w:type="gramEnd"/>
+      <w:r>
+        <w:t xml:space="preserve"> randomly in the dungeon. They will be isolated from</w:t>
+      </w:r>
+      <w:r>
+        <w:t xml:space="preserve"> </w:t>
+      </w:r>
+      <w:r>
+        <w:t>each other and have no knowledge of the other’s location.</w:t>
+      </w:r>
+      <w:r>
+        <w:t xml:space="preserve"> T</w:t>
+      </w:r>
+      <w:r>
+        <w:t>he dungeon master will need micromanage navigation and support in this phase. They will explore the dungeon either following</w:t>
+      </w:r>
+      <w:r>
+        <w:t xml:space="preserve"> </w:t>
+      </w:r>
+      <w:r>
+        <w:t xml:space="preserve">the master’s directions or of their own will. Although “going rogue” is possible, players </w:t>
+      </w:r>
+      <w:proofErr w:type="gramStart"/>
+      <w:r>
+        <w:t>will be incentivized</w:t>
+      </w:r>
+      <w:proofErr w:type="gramEnd"/>
+      <w:r>
+        <w:t xml:space="preserve"> </w:t>
+      </w:r>
+      <w:r>
+        <w:t xml:space="preserve">to form groups and cooperate by scaling enemy difficulty and/or </w:t>
+      </w:r>
+      <w:r>
+        <w:t xml:space="preserve">employing </w:t>
+      </w:r>
+      <w:r>
+        <w:t>debuffs</w:t>
+      </w:r>
+      <w:r>
+        <w:t xml:space="preserve"> on isolated players</w:t>
+      </w:r>
+      <w:r>
+        <w:t>.</w:t>
+      </w:r>
+    </w:p>
+    <w:p>
+      <w:r>
+        <w:t>The m</w:t>
+      </w:r>
+      <w:r>
+        <w:t xml:space="preserve">aster </w:t>
+      </w:r>
+      <w:r>
+        <w:t>will</w:t>
+      </w:r>
+      <w:r>
+        <w:t xml:space="preserve"> not </w:t>
+      </w:r>
+      <w:r>
+        <w:t xml:space="preserve">have </w:t>
+      </w:r>
+      <w:r>
+        <w:t xml:space="preserve">unlimited power </w:t>
+      </w:r>
+      <w:r>
+        <w:t>despite being</w:t>
+      </w:r>
+      <w:r>
+        <w:t xml:space="preserve"> god</w:t>
+      </w:r>
+      <w:r>
+        <w:t>-</w:t>
+      </w:r>
+      <w:r>
+        <w:t xml:space="preserve">like. He </w:t>
+      </w:r>
+      <w:r>
+        <w:t xml:space="preserve">will have to manage his abilities carefully in order to be able to use them when they </w:t>
+      </w:r>
+      <w:proofErr w:type="gramStart"/>
+      <w:r>
+        <w:t>are needed</w:t>
+      </w:r>
+      <w:proofErr w:type="gramEnd"/>
+      <w:r>
+        <w:t xml:space="preserve"> most</w:t>
+      </w:r>
+      <w:r>
+        <w:t xml:space="preserve">. </w:t>
+      </w:r>
+      <w:r>
+        <w:t>Howe</w:t>
+      </w:r>
+      <w:r>
+        <w:t xml:space="preserve">ver, </w:t>
+      </w:r>
+      <w:r>
+        <w:t>the c</w:t>
+      </w:r>
+      <w:r>
+        <w:t>rawlers</w:t>
+      </w:r>
+      <w:r>
+        <w:t xml:space="preserve"> may be able </w:t>
+      </w:r>
+      <w:r>
+        <w:lastRenderedPageBreak/>
+        <w:t>to restore some of the master’s abilities by performing specific actions or completing a side quest within the dungeon.</w:t>
+      </w:r>
+    </w:p>
+    <w:p>
+      <w:r>
+        <w:t xml:space="preserve">Once the </w:t>
+      </w:r>
+      <w:r>
+        <w:t>crawlers</w:t>
+      </w:r>
+      <w:r>
+        <w:t xml:space="preserve"> are together, all players will work to accomplish a given goal such as defeating a</w:t>
+      </w:r>
+      <w:r>
+        <w:t xml:space="preserve"> </w:t>
+      </w:r>
+      <w:r>
+        <w:t xml:space="preserve">boss, </w:t>
+      </w:r>
+      <w:r>
+        <w:t xml:space="preserve">solving puzzles, </w:t>
+      </w:r>
+      <w:r>
+        <w:t>finding treasure, eliminating all monsters in the dungeon, etc. They will receive rewards upon</w:t>
+      </w:r>
+      <w:r>
+        <w:t xml:space="preserve"> </w:t>
+      </w:r>
+      <w:r>
+        <w:t xml:space="preserve">completion of the goal after which they may continue to the next </w:t>
+      </w:r>
+      <w:r>
+        <w:t>level of the dungeon</w:t>
+      </w:r>
+      <w:r>
+        <w:t xml:space="preserve"> and start again.</w:t>
+      </w:r>
+    </w:p>
+    <w:p>
+      <w:pPr>
+        <w:pStyle w:val="Heading2"/>
+      </w:pPr>
+      <w:r>
+        <w:t>Technical Details</w:t>
+      </w:r>
+    </w:p>
+    <w:p>
+      <w:r>
+        <w:t>The game is to be implemented using Unity3D, using Unity networking for player synchronization and</w:t>
+      </w:r>
+      <w:r>
+        <w:t xml:space="preserve"> a virtual reality headset</w:t>
+      </w:r>
+      <w:r>
+        <w:t xml:space="preserve"> for the </w:t>
+      </w:r>
+      <w:r>
+        <w:t>m</w:t>
+      </w:r>
+      <w:r>
+        <w:t>aster. The master playe</w:t>
+      </w:r>
+      <w:r>
+        <w:t xml:space="preserve">r </w:t>
+      </w:r>
+      <w:proofErr w:type="gramStart"/>
+      <w:r>
+        <w:t>is also expected</w:t>
+      </w:r>
+      <w:proofErr w:type="gramEnd"/>
+      <w:r>
+        <w:t xml:space="preserve"> to have hand-</w:t>
+      </w:r>
+      <w:r>
+        <w:t>tracking</w:t>
+      </w:r>
+      <w:r>
+        <w:t xml:space="preserve"> controls to fully immerse him into the role of the </w:t>
+      </w:r>
+      <w:r>
+        <w:t>god-like</w:t>
+      </w:r>
+      <w:r>
+        <w:t xml:space="preserve"> entity</w:t>
+      </w:r>
+      <w:r>
+        <w:t xml:space="preserve">. </w:t>
+      </w:r>
+      <w:r>
+        <w:t>The game</w:t>
+      </w:r>
+      <w:r>
+        <w:t xml:space="preserve"> will be</w:t>
+      </w:r>
+      <w:r>
+        <w:t xml:space="preserve"> 3D, </w:t>
+      </w:r>
+      <w:r>
+        <w:t>most likely</w:t>
+      </w:r>
+      <w:r>
+        <w:t xml:space="preserve"> using minimalistic visuals.</w:t>
+      </w:r>
+    </w:p>
+    <w:p>
+      <w:r>
+        <w:t xml:space="preserve">From the gameplay and setup description, the </w:t>
+      </w:r>
+      <w:r>
+        <w:t xml:space="preserve">following </w:t>
+      </w:r>
+      <w:r>
+        <w:t xml:space="preserve">are </w:t>
+      </w:r>
+      <w:r>
+        <w:t>the</w:t>
+      </w:r>
+      <w:r>
+        <w:t xml:space="preserve"> main technical challenges to tackle to </w:t>
+      </w:r>
+      <w:r>
+        <w:t>implement the game:</w:t>
+      </w:r>
+      <w:r>
+        <w:t xml:space="preserve"> </w:t>
+      </w:r>
+    </w:p>
+    <w:p>
+      <w:pPr>
+        <w:pStyle w:val="ListParagraph"/>
+        <w:numPr>
+          <w:ilvl w:val="0"/>
+          <w:numId w:val="2"/>
+        </w:numPr>
+      </w:pPr>
+      <w:r>
+        <w:t xml:space="preserve">Procedurally generate interesting and different dungeons </w:t>
+      </w:r>
+    </w:p>
+    <w:p>
+      <w:pPr>
+        <w:pStyle w:val="ListParagraph"/>
+        <w:numPr>
+          <w:ilvl w:val="0"/>
+          <w:numId w:val="2"/>
+        </w:numPr>
+      </w:pPr>
+      <w:r>
+        <w:t xml:space="preserve">Set up stable and efficient networking between all players </w:t>
+      </w:r>
+    </w:p>
+    <w:p>
+      <w:pPr>
+        <w:pStyle w:val="ListParagraph"/>
+        <w:numPr>
+          <w:ilvl w:val="0"/>
+          <w:numId w:val="2"/>
+        </w:numPr>
+      </w:pPr>
+      <w:r>
+        <w:t>Set up and tweak vir</w:t>
+      </w:r>
+      <w:r>
+        <w:t>tual reality with hand tracking</w:t>
+      </w:r>
+    </w:p>
+    <w:p>
+      <w:pPr>
+        <w:pStyle w:val="ListParagraph"/>
+        <w:numPr>
+          <w:ilvl w:val="0"/>
+          <w:numId w:val="2"/>
+        </w:numPr>
+      </w:pPr>
+      <w:r>
+        <w:t>Adapt physics engine for a semi-realistic virtual reality experience</w:t>
+      </w:r>
+    </w:p>
+    <w:p>
+      <w:pPr>
+        <w:pStyle w:val="ListParagraph"/>
+        <w:numPr>
+          <w:ilvl w:val="0"/>
+          <w:numId w:val="2"/>
+        </w:numPr>
+      </w:pPr>
+      <w:r>
+        <w:t xml:space="preserve">Balance the game </w:t>
+      </w:r>
+      <w:r>
+        <w:t>for</w:t>
+      </w:r>
+      <w:r>
+        <w:t xml:space="preserve"> crawlers and master</w:t>
+      </w:r>
+    </w:p>
+    <w:p/>
     <w:sectPr>
       <w:pgSz w:w="12240" w:h="15840"/>
       <w:pgMar w:top="1440" w:right="1440" w:bottom="1440" w:left="1440" w:header="720" w:footer="720" w:gutter="0"/>
@@ -727,6 +1259,284 @@
     </w:sectPr>
   </w:body>
 </w:document>
+</file>
+
+<file path=word/numbering.xml><?xml version="1.0" encoding="utf-8"?>
+<w:numbering xmlns:wpc="http://schemas.microsoft.com/office/word/2010/wordprocessingCanvas" xmlns:cx="http://schemas.microsoft.com/office/drawing/2014/chartex" xmlns:cx1="http://schemas.microsoft.com/office/drawing/2015/9/8/chartex" xmlns:mc="http://schemas.openxmlformats.org/markup-compatibility/2006" xmlns:o="urn:schemas-microsoft-com:office:office" xmlns:r="http://schemas.openxmlformats.org/officeDocument/2006/relationships" xmlns:m="http://schemas.openxmlformats.org/officeDocument/2006/math" xmlns:v="urn:schemas-microsoft-com:vml" xmlns:wp14="http://schemas.microsoft.com/office/word/2010/wordprocessingDrawing" xmlns:wp="http://schemas.openxmlformats.org/drawingml/2006/wordprocessingDrawing" xmlns:w10="urn:schemas-microsoft-com:office:word" xmlns:w="http://schemas.openxmlformats.org/wordprocessingml/2006/main" xmlns:w14="http://schemas.microsoft.com/office/word/2010/wordml" xmlns:w15="http://schemas.microsoft.com/office/word/2012/wordml" xmlns:w16se="http://schemas.microsoft.com/office/word/2015/wordml/symex" xmlns:wpg="http://schemas.microsoft.com/office/word/2010/wordprocessingGroup" xmlns:wpi="http://schemas.microsoft.com/office/word/2010/wordprocessingInk" xmlns:wne="http://schemas.microsoft.com/office/word/2006/wordml" xmlns:wps="http://schemas.microsoft.com/office/word/2010/wordprocessingShape" mc:Ignorable="w14 w15 w16se wp14">
+  <w:abstractNum w:abstractNumId="0" w15:restartNumberingAfterBreak="0">
+    <w:nsid w:val="276B6C3B"/>
+    <w:multiLevelType w:val="hybridMultilevel"/>
+    <w:tmpl w:val="CA886364"/>
+    <w:lvl w:ilvl="0" w:tplc="0809000F">
+      <w:start w:val="1"/>
+      <w:numFmt w:val="decimal"/>
+      <w:lvlText w:val="%1."/>
+      <w:lvlJc w:val="left"/>
+      <w:pPr>
+        <w:ind w:left="720" w:hanging="360"/>
+      </w:pPr>
+    </w:lvl>
+    <w:lvl w:ilvl="1" w:tplc="08090019" w:tentative="1">
+      <w:start w:val="1"/>
+      <w:numFmt w:val="lowerLetter"/>
+      <w:lvlText w:val="%2."/>
+      <w:lvlJc w:val="left"/>
+      <w:pPr>
+        <w:ind w:left="1440" w:hanging="360"/>
+      </w:pPr>
+    </w:lvl>
+    <w:lvl w:ilvl="2" w:tplc="0809001B" w:tentative="1">
+      <w:start w:val="1"/>
+      <w:numFmt w:val="lowerRoman"/>
+      <w:lvlText w:val="%3."/>
+      <w:lvlJc w:val="right"/>
+      <w:pPr>
+        <w:ind w:left="2160" w:hanging="180"/>
+      </w:pPr>
+    </w:lvl>
+    <w:lvl w:ilvl="3" w:tplc="0809000F" w:tentative="1">
+      <w:start w:val="1"/>
+      <w:numFmt w:val="decimal"/>
+      <w:lvlText w:val="%4."/>
+      <w:lvlJc w:val="left"/>
+      <w:pPr>
+        <w:ind w:left="2880" w:hanging="360"/>
+      </w:pPr>
+    </w:lvl>
+    <w:lvl w:ilvl="4" w:tplc="08090019" w:tentative="1">
+      <w:start w:val="1"/>
+      <w:numFmt w:val="lowerLetter"/>
+      <w:lvlText w:val="%5."/>
+      <w:lvlJc w:val="left"/>
+      <w:pPr>
+        <w:ind w:left="3600" w:hanging="360"/>
+      </w:pPr>
+    </w:lvl>
+    <w:lvl w:ilvl="5" w:tplc="0809001B" w:tentative="1">
+      <w:start w:val="1"/>
+      <w:numFmt w:val="lowerRoman"/>
+      <w:lvlText w:val="%6."/>
+      <w:lvlJc w:val="right"/>
+      <w:pPr>
+        <w:ind w:left="4320" w:hanging="180"/>
+      </w:pPr>
+    </w:lvl>
+    <w:lvl w:ilvl="6" w:tplc="0809000F" w:tentative="1">
+      <w:start w:val="1"/>
+      <w:numFmt w:val="decimal"/>
+      <w:lvlText w:val="%7."/>
+      <w:lvlJc w:val="left"/>
+      <w:pPr>
+        <w:ind w:left="5040" w:hanging="360"/>
+      </w:pPr>
+    </w:lvl>
+    <w:lvl w:ilvl="7" w:tplc="08090019" w:tentative="1">
+      <w:start w:val="1"/>
+      <w:numFmt w:val="lowerLetter"/>
+      <w:lvlText w:val="%8."/>
+      <w:lvlJc w:val="left"/>
+      <w:pPr>
+        <w:ind w:left="5760" w:hanging="360"/>
+      </w:pPr>
+    </w:lvl>
+    <w:lvl w:ilvl="8" w:tplc="0809001B" w:tentative="1">
+      <w:start w:val="1"/>
+      <w:numFmt w:val="lowerRoman"/>
+      <w:lvlText w:val="%9."/>
+      <w:lvlJc w:val="right"/>
+      <w:pPr>
+        <w:ind w:left="6480" w:hanging="180"/>
+      </w:pPr>
+    </w:lvl>
+  </w:abstractNum>
+  <w:abstractNum w:abstractNumId="1" w15:restartNumberingAfterBreak="0">
+    <w:nsid w:val="28EA4874"/>
+    <w:multiLevelType w:val="hybridMultilevel"/>
+    <w:tmpl w:val="B84A688E"/>
+    <w:lvl w:ilvl="0" w:tplc="0809000F">
+      <w:start w:val="1"/>
+      <w:numFmt w:val="decimal"/>
+      <w:lvlText w:val="%1."/>
+      <w:lvlJc w:val="left"/>
+      <w:pPr>
+        <w:ind w:left="720" w:hanging="360"/>
+      </w:pPr>
+      <w:rPr>
+        <w:rFonts w:hint="default"/>
+      </w:rPr>
+    </w:lvl>
+    <w:lvl w:ilvl="1" w:tplc="08090019" w:tentative="1">
+      <w:start w:val="1"/>
+      <w:numFmt w:val="lowerLetter"/>
+      <w:lvlText w:val="%2."/>
+      <w:lvlJc w:val="left"/>
+      <w:pPr>
+        <w:ind w:left="1440" w:hanging="360"/>
+      </w:pPr>
+    </w:lvl>
+    <w:lvl w:ilvl="2" w:tplc="0809001B" w:tentative="1">
+      <w:start w:val="1"/>
+      <w:numFmt w:val="lowerRoman"/>
+      <w:lvlText w:val="%3."/>
+      <w:lvlJc w:val="right"/>
+      <w:pPr>
+        <w:ind w:left="2160" w:hanging="180"/>
+      </w:pPr>
+    </w:lvl>
+    <w:lvl w:ilvl="3" w:tplc="0809000F" w:tentative="1">
+      <w:start w:val="1"/>
+      <w:numFmt w:val="decimal"/>
+      <w:lvlText w:val="%4."/>
+      <w:lvlJc w:val="left"/>
+      <w:pPr>
+        <w:ind w:left="2880" w:hanging="360"/>
+      </w:pPr>
+    </w:lvl>
+    <w:lvl w:ilvl="4" w:tplc="08090019" w:tentative="1">
+      <w:start w:val="1"/>
+      <w:numFmt w:val="lowerLetter"/>
+      <w:lvlText w:val="%5."/>
+      <w:lvlJc w:val="left"/>
+      <w:pPr>
+        <w:ind w:left="3600" w:hanging="360"/>
+      </w:pPr>
+    </w:lvl>
+    <w:lvl w:ilvl="5" w:tplc="0809001B" w:tentative="1">
+      <w:start w:val="1"/>
+      <w:numFmt w:val="lowerRoman"/>
+      <w:lvlText w:val="%6."/>
+      <w:lvlJc w:val="right"/>
+      <w:pPr>
+        <w:ind w:left="4320" w:hanging="180"/>
+      </w:pPr>
+    </w:lvl>
+    <w:lvl w:ilvl="6" w:tplc="0809000F" w:tentative="1">
+      <w:start w:val="1"/>
+      <w:numFmt w:val="decimal"/>
+      <w:lvlText w:val="%7."/>
+      <w:lvlJc w:val="left"/>
+      <w:pPr>
+        <w:ind w:left="5040" w:hanging="360"/>
+      </w:pPr>
+    </w:lvl>
+    <w:lvl w:ilvl="7" w:tplc="08090019" w:tentative="1">
+      <w:start w:val="1"/>
+      <w:numFmt w:val="lowerLetter"/>
+      <w:lvlText w:val="%8."/>
+      <w:lvlJc w:val="left"/>
+      <w:pPr>
+        <w:ind w:left="5760" w:hanging="360"/>
+      </w:pPr>
+    </w:lvl>
+    <w:lvl w:ilvl="8" w:tplc="0809001B" w:tentative="1">
+      <w:start w:val="1"/>
+      <w:numFmt w:val="lowerRoman"/>
+      <w:lvlText w:val="%9."/>
+      <w:lvlJc w:val="right"/>
+      <w:pPr>
+        <w:ind w:left="6480" w:hanging="180"/>
+      </w:pPr>
+    </w:lvl>
+  </w:abstractNum>
+  <w:abstractNum w:abstractNumId="2" w15:restartNumberingAfterBreak="0">
+    <w:nsid w:val="496022BA"/>
+    <w:multiLevelType w:val="hybridMultilevel"/>
+    <w:tmpl w:val="B84A688E"/>
+    <w:lvl w:ilvl="0" w:tplc="0809000F">
+      <w:start w:val="1"/>
+      <w:numFmt w:val="decimal"/>
+      <w:lvlText w:val="%1."/>
+      <w:lvlJc w:val="left"/>
+      <w:pPr>
+        <w:ind w:left="720" w:hanging="360"/>
+      </w:pPr>
+      <w:rPr>
+        <w:rFonts w:hint="default"/>
+      </w:rPr>
+    </w:lvl>
+    <w:lvl w:ilvl="1" w:tplc="08090019" w:tentative="1">
+      <w:start w:val="1"/>
+      <w:numFmt w:val="lowerLetter"/>
+      <w:lvlText w:val="%2."/>
+      <w:lvlJc w:val="left"/>
+      <w:pPr>
+        <w:ind w:left="1440" w:hanging="360"/>
+      </w:pPr>
+    </w:lvl>
+    <w:lvl w:ilvl="2" w:tplc="0809001B" w:tentative="1">
+      <w:start w:val="1"/>
+      <w:numFmt w:val="lowerRoman"/>
+      <w:lvlText w:val="%3."/>
+      <w:lvlJc w:val="right"/>
+      <w:pPr>
+        <w:ind w:left="2160" w:hanging="180"/>
+      </w:pPr>
+    </w:lvl>
+    <w:lvl w:ilvl="3" w:tplc="0809000F" w:tentative="1">
+      <w:start w:val="1"/>
+      <w:numFmt w:val="decimal"/>
+      <w:lvlText w:val="%4."/>
+      <w:lvlJc w:val="left"/>
+      <w:pPr>
+        <w:ind w:left="2880" w:hanging="360"/>
+      </w:pPr>
+    </w:lvl>
+    <w:lvl w:ilvl="4" w:tplc="08090019" w:tentative="1">
+      <w:start w:val="1"/>
+      <w:numFmt w:val="lowerLetter"/>
+      <w:lvlText w:val="%5."/>
+      <w:lvlJc w:val="left"/>
+      <w:pPr>
+        <w:ind w:left="3600" w:hanging="360"/>
+      </w:pPr>
+    </w:lvl>
+    <w:lvl w:ilvl="5" w:tplc="0809001B" w:tentative="1">
+      <w:start w:val="1"/>
+      <w:numFmt w:val="lowerRoman"/>
+      <w:lvlText w:val="%6."/>
+      <w:lvlJc w:val="right"/>
+      <w:pPr>
+        <w:ind w:left="4320" w:hanging="180"/>
+      </w:pPr>
+    </w:lvl>
+    <w:lvl w:ilvl="6" w:tplc="0809000F" w:tentative="1">
+      <w:start w:val="1"/>
+      <w:numFmt w:val="decimal"/>
+      <w:lvlText w:val="%7."/>
+      <w:lvlJc w:val="left"/>
+      <w:pPr>
+        <w:ind w:left="5040" w:hanging="360"/>
+      </w:pPr>
+    </w:lvl>
+    <w:lvl w:ilvl="7" w:tplc="08090019" w:tentative="1">
+      <w:start w:val="1"/>
+      <w:numFmt w:val="lowerLetter"/>
+      <w:lvlText w:val="%8."/>
+      <w:lvlJc w:val="left"/>
+      <w:pPr>
+        <w:ind w:left="5760" w:hanging="360"/>
+      </w:pPr>
+    </w:lvl>
+    <w:lvl w:ilvl="8" w:tplc="0809001B" w:tentative="1">
+      <w:start w:val="1"/>
+      <w:numFmt w:val="lowerRoman"/>
+      <w:lvlText w:val="%9."/>
+      <w:lvlJc w:val="right"/>
+      <w:pPr>
+        <w:ind w:left="6480" w:hanging="180"/>
+      </w:pPr>
+    </w:lvl>
+  </w:abstractNum>
+  <w:num w:numId="1">
+    <w:abstractNumId w:val="0"/>
+  </w:num>
+  <w:num w:numId="2">
+    <w:abstractNumId w:val="2"/>
+  </w:num>
+  <w:num w:numId="3">
+    <w:abstractNumId w:val="1"/>
+  </w:num>
+</w:numbering>
 </file>
 
 <file path=word/styles.xml><?xml version="1.0" encoding="utf-8"?>
@@ -1228,6 +2038,17 @@
       <w:lang w:val="en-GB"/>
     </w:rPr>
   </w:style>
+  <w:style w:type="paragraph" w:styleId="ListParagraph">
+    <w:name w:val="List Paragraph"/>
+    <w:basedOn w:val="Normal"/>
+    <w:uiPriority w:val="34"/>
+    <w:qFormat/>
+    <w:rsid w:val="00890E57"/>
+    <w:pPr>
+      <w:ind w:left="720"/>
+      <w:contextualSpacing/>
+    </w:pPr>
+  </w:style>
 </w:styles>
 </file>
 

</xml_diff>